<commit_message>
Frontend Exam Reading list updated
</commit_message>
<xml_diff>
--- a/Frontend_ExamReadingList_2021_05_08.docx
+++ b/Frontend_ExamReadingList_2021_05_08.docx
@@ -1,6 +1,6 @@
 
 <file path=word/document.xml><?xml version="1.0" encoding="utf-8"?>
-<w:document xmlns:wpc="http://schemas.microsoft.com/office/word/2010/wordprocessingCanvas" xmlns:cx="http://schemas.microsoft.com/office/drawing/2014/chartex" xmlns:cx1="http://schemas.microsoft.com/office/drawing/2015/9/8/chartex" xmlns:cx2="http://schemas.microsoft.com/office/drawing/2015/10/21/chartex" xmlns:cx3="http://schemas.microsoft.com/office/drawing/2016/5/9/chartex" xmlns:cx4="http://schemas.microsoft.com/office/drawing/2016/5/10/chartex" xmlns:cx5="http://schemas.microsoft.com/office/drawing/2016/5/11/chartex" xmlns:cx6="http://schemas.microsoft.com/office/drawing/2016/5/12/chartex" xmlns:cx7="http://schemas.microsoft.com/office/drawing/2016/5/13/chartex" xmlns:cx8="http://schemas.microsoft.com/office/drawing/2016/5/14/chartex" xmlns:mc="http://schemas.openxmlformats.org/markup-compatibility/2006" xmlns:aink="http://schemas.microsoft.com/office/drawing/2016/ink" xmlns:am3d="http://schemas.microsoft.com/office/drawing/2017/model3d" xmlns:o="urn:schemas-microsoft-com:office:office" xmlns:r="http://schemas.openxmlformats.org/officeDocument/2006/relationships" xmlns:m="http://schemas.openxmlformats.org/officeDocument/2006/math" xmlns:v="urn:schemas-microsoft-com:vml" xmlns:wp14="http://schemas.microsoft.com/office/word/2010/wordprocessingDrawing" xmlns:wp="http://schemas.openxmlformats.org/drawingml/2006/wordprocessingDrawing" xmlns:w10="urn:schemas-microsoft-com:office:word" xmlns:w="http://schemas.openxmlformats.org/wordprocessingml/2006/main" xmlns:w14="http://schemas.microsoft.com/office/word/2010/wordml" xmlns:w15="http://schemas.microsoft.com/office/word/2012/wordml" xmlns:w16cex="http://schemas.microsoft.com/office/word/2018/wordml/cex" xmlns:w16cid="http://schemas.microsoft.com/office/word/2016/wordml/cid" xmlns:w16="http://schemas.microsoft.com/office/word/2018/wordml" xmlns:w16sdtdh="http://schemas.microsoft.com/office/word/2020/wordml/sdtdatahash" xmlns:w16se="http://schemas.microsoft.com/office/word/2015/wordml/symex" xmlns:wpg="http://schemas.microsoft.com/office/word/2010/wordprocessingGroup" xmlns:wpi="http://schemas.microsoft.com/office/word/2010/wordprocessingInk" xmlns:wne="http://schemas.microsoft.com/office/word/2006/wordml" xmlns:wps="http://schemas.microsoft.com/office/word/2010/wordprocessingShape" mc:Ignorable="w14 w15 w16se w16cid w16 w16cex w16sdtdh wp14">
+<w:document xmlns:wpc="http://schemas.microsoft.com/office/word/2010/wordprocessingCanvas" xmlns:cx="http://schemas.microsoft.com/office/drawing/2014/chartex" xmlns:cx1="http://schemas.microsoft.com/office/drawing/2015/9/8/chartex" xmlns:cx2="http://schemas.microsoft.com/office/drawing/2015/10/21/chartex" xmlns:cx3="http://schemas.microsoft.com/office/drawing/2016/5/9/chartex" xmlns:cx4="http://schemas.microsoft.com/office/drawing/2016/5/10/chartex" xmlns:cx5="http://schemas.microsoft.com/office/drawing/2016/5/11/chartex" xmlns:cx6="http://schemas.microsoft.com/office/drawing/2016/5/12/chartex" xmlns:cx7="http://schemas.microsoft.com/office/drawing/2016/5/13/chartex" xmlns:cx8="http://schemas.microsoft.com/office/drawing/2016/5/14/chartex" xmlns:mc="http://schemas.openxmlformats.org/markup-compatibility/2006" xmlns:aink="http://schemas.microsoft.com/office/drawing/2016/ink" xmlns:am3d="http://schemas.microsoft.com/office/drawing/2017/model3d" xmlns:o="urn:schemas-microsoft-com:office:office" xmlns:r="http://schemas.openxmlformats.org/officeDocument/2006/relationships" xmlns:m="http://schemas.openxmlformats.org/officeDocument/2006/math" xmlns:v="urn:schemas-microsoft-com:vml" xmlns:wp14="http://schemas.microsoft.com/office/word/2010/wordprocessingDrawing" xmlns:wp="http://schemas.openxmlformats.org/drawingml/2006/wordprocessingDrawing" xmlns:w10="urn:schemas-microsoft-com:office:word" xmlns:w="http://schemas.openxmlformats.org/wordprocessingml/2006/main" xmlns:w14="http://schemas.microsoft.com/office/word/2010/wordml" xmlns:w15="http://schemas.microsoft.com/office/word/2012/wordml" xmlns:w16cid="http://schemas.microsoft.com/office/word/2016/wordml/cid" xmlns:w16se="http://schemas.microsoft.com/office/word/2015/wordml/symex" xmlns:wpg="http://schemas.microsoft.com/office/word/2010/wordprocessingGroup" xmlns:wpi="http://schemas.microsoft.com/office/word/2010/wordprocessingInk" xmlns:wne="http://schemas.microsoft.com/office/word/2006/wordml" xmlns:wps="http://schemas.microsoft.com/office/word/2010/wordprocessingShape" mc:Ignorable="w14 w15 w16se w16cid wp14">
   <w:body>
     <w:p>
       <w:pPr>
@@ -77,20 +77,6 @@
           <w:sz w:val="28"/>
           <w:lang w:val="en-US"/>
         </w:rPr>
-        <w:t>-0</w:t>
-      </w:r>
-      <w:r>
-        <w:rPr>
-          <w:sz w:val="28"/>
-          <w:lang w:val="en-US"/>
-        </w:rPr>
-        <w:t>5</w:t>
-      </w:r>
-      <w:r>
-        <w:rPr>
-          <w:sz w:val="28"/>
-          <w:lang w:val="en-US"/>
-        </w:rPr>
         <w:t>-</w:t>
       </w:r>
       <w:r>
@@ -98,48 +84,75 @@
           <w:sz w:val="28"/>
           <w:lang w:val="en-US"/>
         </w:rPr>
-        <w:t>0</w:t>
-      </w:r>
-      <w:r>
-        <w:rPr>
+        <w:t>11</w:t>
+      </w:r>
+      <w:r>
+        <w:rPr>
+          <w:sz w:val="28"/>
+          <w:lang w:val="en-US"/>
+        </w:rPr>
+        <w:t>-</w:t>
+      </w:r>
+      <w:r>
+        <w:rPr>
+          <w:sz w:val="28"/>
+          <w:lang w:val="en-US"/>
+        </w:rPr>
+        <w:t xml:space="preserve">25 </w:t>
+      </w:r>
+      <w:r>
+        <w:rPr>
+          <w:sz w:val="28"/>
+          <w:lang w:val="en-US"/>
+        </w:rPr>
+        <w:t>version by JV</w:t>
+      </w:r>
+    </w:p>
+    <w:p>
+      <w:pPr>
+        <w:spacing w:after="120" w:line="240" w:lineRule="auto"/>
+        <w:rPr>
+          <w:i/>
+          <w:sz w:val="28"/>
+          <w:lang w:val="en-US"/>
+        </w:rPr>
+      </w:pPr>
+      <w:r>
+        <w:rPr>
+          <w:i/>
+          <w:sz w:val="28"/>
+          <w:lang w:val="en-US"/>
+        </w:rPr>
+        <w:t xml:space="preserve">Frontend exam, ideas of what to study: </w:t>
+      </w:r>
+      <w:proofErr w:type="spellStart"/>
+      <w:r>
+        <w:rPr>
+          <w:i/>
+          <w:sz w:val="28"/>
+          <w:lang w:val="en-US"/>
+        </w:rPr>
+        <w:t>ver</w:t>
+      </w:r>
+      <w:proofErr w:type="spellEnd"/>
+      <w:r>
+        <w:rPr>
+          <w:i/>
+          <w:sz w:val="28"/>
+          <w:lang w:val="en-US"/>
+        </w:rPr>
+        <w:t xml:space="preserve"> 0.</w:t>
+      </w:r>
+      <w:r>
+        <w:rPr>
+          <w:i/>
           <w:sz w:val="28"/>
           <w:lang w:val="en-US"/>
         </w:rPr>
         <w:t>9</w:t>
       </w:r>
-      <w:r>
-        <w:rPr>
-          <w:sz w:val="28"/>
-          <w:lang w:val="en-US"/>
-        </w:rPr>
-        <w:t xml:space="preserve"> version by JV</w:t>
-      </w:r>
-    </w:p>
-    <w:p>
-      <w:pPr>
-        <w:spacing w:after="120" w:line="240" w:lineRule="auto"/>
-        <w:rPr>
-          <w:i/>
-          <w:sz w:val="28"/>
-          <w:lang w:val="en-US"/>
-        </w:rPr>
-      </w:pPr>
-      <w:r>
-        <w:rPr>
-          <w:i/>
-          <w:sz w:val="28"/>
-          <w:lang w:val="en-US"/>
-        </w:rPr>
-        <w:t>Frontend exam, ideas of what to study: ver 0.</w:t>
-      </w:r>
-      <w:r>
-        <w:rPr>
-          <w:i/>
-          <w:sz w:val="28"/>
-          <w:lang w:val="en-US"/>
-        </w:rPr>
-        <w:t>8</w:t>
-      </w:r>
+      <w:bookmarkStart w:id="0" w:name="_GoBack"/>
+      <w:bookmarkEnd w:id="0"/>
     </w:p>
     <w:p>
       <w:pPr>
@@ -432,7 +445,61 @@
           <w:sz w:val="28"/>
           <w:lang w:val="en-US"/>
         </w:rPr>
-        <w:t xml:space="preserve">            &lt;xyz abc={{a}}  /&gt;   // first go to JS mode</w:t>
+        <w:t xml:space="preserve">            &lt;</w:t>
+      </w:r>
+      <w:proofErr w:type="spellStart"/>
+      <w:r>
+        <w:rPr>
+          <w:i/>
+          <w:sz w:val="28"/>
+          <w:lang w:val="en-US"/>
+        </w:rPr>
+        <w:t>xyz</w:t>
+      </w:r>
+      <w:proofErr w:type="spellEnd"/>
+      <w:r>
+        <w:rPr>
+          <w:i/>
+          <w:sz w:val="28"/>
+          <w:lang w:val="en-US"/>
+        </w:rPr>
+        <w:t xml:space="preserve"> </w:t>
+      </w:r>
+      <w:proofErr w:type="spellStart"/>
+      <w:r>
+        <w:rPr>
+          <w:i/>
+          <w:sz w:val="28"/>
+          <w:lang w:val="en-US"/>
+        </w:rPr>
+        <w:t>abc</w:t>
+      </w:r>
+      <w:proofErr w:type="spellEnd"/>
+      <w:r>
+        <w:rPr>
+          <w:i/>
+          <w:sz w:val="28"/>
+          <w:lang w:val="en-US"/>
+        </w:rPr>
+        <w:t>={{a</w:t>
+      </w:r>
+      <w:proofErr w:type="gramStart"/>
+      <w:r>
+        <w:rPr>
+          <w:i/>
+          <w:sz w:val="28"/>
+          <w:lang w:val="en-US"/>
+        </w:rPr>
+        <w:t>}}  /</w:t>
+      </w:r>
+      <w:proofErr w:type="gramEnd"/>
+      <w:r>
+        <w:rPr>
+          <w:i/>
+          <w:sz w:val="28"/>
+          <w:lang w:val="en-US"/>
+        </w:rPr>
+        <w:t>&gt;   // first go to JS mode</w:t>
       </w:r>
       <w:r>
         <w:rPr>
@@ -464,7 +531,25 @@
           <w:sz w:val="28"/>
           <w:lang w:val="en-US"/>
         </w:rPr>
-        <w:t xml:space="preserve"> {a:a}</w:t>
+        <w:t xml:space="preserve"> {</w:t>
+      </w:r>
+      <w:proofErr w:type="spellStart"/>
+      <w:r>
+        <w:rPr>
+          <w:i/>
+          <w:sz w:val="28"/>
+          <w:lang w:val="en-US"/>
+        </w:rPr>
+        <w:t>a:a</w:t>
+      </w:r>
+      <w:proofErr w:type="spellEnd"/>
+      <w:r>
+        <w:rPr>
+          <w:i/>
+          <w:sz w:val="28"/>
+          <w:lang w:val="en-US"/>
+        </w:rPr>
+        <w:t>}</w:t>
       </w:r>
       <w:r>
         <w:rPr>
@@ -492,6 +577,7 @@
         </w:rPr>
         <w:t xml:space="preserve">   - React components with </w:t>
       </w:r>
+      <w:proofErr w:type="spellStart"/>
       <w:r>
         <w:rPr>
           <w:i/>
@@ -530,7 +616,16 @@
           <w:sz w:val="28"/>
           <w:lang w:val="en-US"/>
         </w:rPr>
-        <w:t>etter, HTML with small letter</w:t>
+        <w:t>etter</w:t>
+      </w:r>
+      <w:proofErr w:type="spellEnd"/>
+      <w:r>
+        <w:rPr>
+          <w:i/>
+          <w:sz w:val="28"/>
+          <w:lang w:val="en-US"/>
+        </w:rPr>
+        <w:t>, HTML with small letter</w:t>
       </w:r>
     </w:p>
     <w:p>
@@ -550,6 +645,7 @@
         </w:rPr>
         <w:t xml:space="preserve">   - </w:t>
       </w:r>
+      <w:proofErr w:type="spellStart"/>
       <w:r>
         <w:rPr>
           <w:b/>
@@ -580,6 +676,7 @@
         </w:rPr>
         <w:t>Name</w:t>
       </w:r>
+      <w:proofErr w:type="spellEnd"/>
       <w:r>
         <w:rPr>
           <w:b/>
@@ -648,7 +745,16 @@
           <w:sz w:val="28"/>
           <w:lang w:val="en-US"/>
         </w:rPr>
-        <w:t>, react-rendered</w:t>
+        <w:t>, react-</w:t>
+      </w:r>
+      <w:proofErr w:type="gramStart"/>
+      <w:r>
+        <w:rPr>
+          <w:i/>
+          <w:sz w:val="28"/>
+          <w:lang w:val="en-US"/>
+        </w:rPr>
+        <w:t>rendered</w:t>
       </w:r>
       <w:r>
         <w:rPr>
@@ -666,6 +772,7 @@
         </w:rPr>
         <w:t xml:space="preserve">   </w:t>
       </w:r>
+      <w:proofErr w:type="gramEnd"/>
       <w:r>
         <w:rPr>
           <w:i/>
@@ -732,7 +839,25 @@
           <w:sz w:val="28"/>
           <w:lang w:val="en-US"/>
         </w:rPr>
-        <w:t xml:space="preserve">   - when returning JSX, wrap it inside (  ) ((((Or make sure to start JSX from same line as return keyword)))  </w:t>
+        <w:t xml:space="preserve">   - when returning JSX, wrap it inside </w:t>
+      </w:r>
+      <w:proofErr w:type="gramStart"/>
+      <w:r>
+        <w:rPr>
+          <w:i/>
+          <w:sz w:val="28"/>
+          <w:lang w:val="en-US"/>
+        </w:rPr>
+        <w:t>(  )</w:t>
+      </w:r>
+      <w:proofErr w:type="gramEnd"/>
+      <w:r>
+        <w:rPr>
+          <w:i/>
+          <w:sz w:val="28"/>
+          <w:lang w:val="en-US"/>
+        </w:rPr>
+        <w:t xml:space="preserve"> ((((Or make sure to start JSX from same line as return keyword)))  </w:t>
       </w:r>
     </w:p>
     <w:p>
@@ -786,7 +911,25 @@
           <w:sz w:val="28"/>
           <w:lang w:val="en-US"/>
         </w:rPr>
-        <w:t>- React hooks basics      (recap also the ES object destructor assignment if needed)</w:t>
+        <w:t xml:space="preserve">- React hooks basics   </w:t>
+      </w:r>
+      <w:proofErr w:type="gramStart"/>
+      <w:r>
+        <w:rPr>
+          <w:i/>
+          <w:sz w:val="28"/>
+          <w:lang w:val="en-US"/>
+        </w:rPr>
+        <w:t xml:space="preserve">   (</w:t>
+      </w:r>
+      <w:proofErr w:type="gramEnd"/>
+      <w:r>
+        <w:rPr>
+          <w:i/>
+          <w:sz w:val="28"/>
+          <w:lang w:val="en-US"/>
+        </w:rPr>
+        <w:t>recap also the ES object destructor assignment if needed)</w:t>
       </w:r>
     </w:p>
     <w:p>
@@ -833,7 +976,43 @@
           <w:sz w:val="28"/>
           <w:lang w:val="en-US"/>
         </w:rPr>
-        <w:t xml:space="preserve">   // Just forget the pre-release react installation, no need for "npm i ..."</w:t>
+        <w:t xml:space="preserve">   // Just forget the pre-release react installation, no need for "</w:t>
+      </w:r>
+      <w:proofErr w:type="spellStart"/>
+      <w:r>
+        <w:rPr>
+          <w:i/>
+          <w:sz w:val="28"/>
+          <w:lang w:val="en-US"/>
+        </w:rPr>
+        <w:t>npm</w:t>
+      </w:r>
+      <w:proofErr w:type="spellEnd"/>
+      <w:r>
+        <w:rPr>
+          <w:i/>
+          <w:sz w:val="28"/>
+          <w:lang w:val="en-US"/>
+        </w:rPr>
+        <w:t xml:space="preserve"> </w:t>
+      </w:r>
+      <w:proofErr w:type="spellStart"/>
+      <w:r>
+        <w:rPr>
+          <w:i/>
+          <w:sz w:val="28"/>
+          <w:lang w:val="en-US"/>
+        </w:rPr>
+        <w:t>i</w:t>
+      </w:r>
+      <w:proofErr w:type="spellEnd"/>
+      <w:r>
+        <w:rPr>
+          <w:i/>
+          <w:sz w:val="28"/>
+          <w:lang w:val="en-US"/>
+        </w:rPr>
+        <w:t xml:space="preserve"> ..."</w:t>
       </w:r>
     </w:p>
     <w:p>
@@ -1094,7 +1273,61 @@
           <w:sz w:val="28"/>
           <w:lang w:val="en-US"/>
         </w:rPr>
-        <w:t xml:space="preserve"> (useState, useEffect, useContext)</w:t>
+        <w:t xml:space="preserve"> (</w:t>
+      </w:r>
+      <w:proofErr w:type="spellStart"/>
+      <w:r>
+        <w:rPr>
+          <w:i/>
+          <w:sz w:val="28"/>
+          <w:lang w:val="en-US"/>
+        </w:rPr>
+        <w:t>useState</w:t>
+      </w:r>
+      <w:proofErr w:type="spellEnd"/>
+      <w:r>
+        <w:rPr>
+          <w:i/>
+          <w:sz w:val="28"/>
+          <w:lang w:val="en-US"/>
+        </w:rPr>
+        <w:t xml:space="preserve">, </w:t>
+      </w:r>
+      <w:proofErr w:type="spellStart"/>
+      <w:r>
+        <w:rPr>
+          <w:i/>
+          <w:sz w:val="28"/>
+          <w:lang w:val="en-US"/>
+        </w:rPr>
+        <w:t>useEffect</w:t>
+      </w:r>
+      <w:proofErr w:type="spellEnd"/>
+      <w:r>
+        <w:rPr>
+          <w:i/>
+          <w:sz w:val="28"/>
+          <w:lang w:val="en-US"/>
+        </w:rPr>
+        <w:t xml:space="preserve">, </w:t>
+      </w:r>
+      <w:proofErr w:type="spellStart"/>
+      <w:r>
+        <w:rPr>
+          <w:i/>
+          <w:sz w:val="28"/>
+          <w:lang w:val="en-US"/>
+        </w:rPr>
+        <w:t>useContext</w:t>
+      </w:r>
+      <w:proofErr w:type="spellEnd"/>
+      <w:r>
+        <w:rPr>
+          <w:i/>
+          <w:sz w:val="28"/>
+          <w:lang w:val="en-US"/>
+        </w:rPr>
+        <w:t>)</w:t>
       </w:r>
       <w:r>
         <w:rPr>
@@ -1253,7 +1486,43 @@
           <w:sz w:val="28"/>
           <w:lang w:val="en-US"/>
         </w:rPr>
-        <w:t>- useEffect inner function which HAS replaced the React component life-cycle event handlers (Where you can 'attach' your event-handler functions). inner function, function defined inside the component function. So the visibility of the function is inside the outer function only.</w:t>
+        <w:t xml:space="preserve">- </w:t>
+      </w:r>
+      <w:proofErr w:type="spellStart"/>
+      <w:r>
+        <w:rPr>
+          <w:i/>
+          <w:sz w:val="28"/>
+          <w:lang w:val="en-US"/>
+        </w:rPr>
+        <w:t>useEffect</w:t>
+      </w:r>
+      <w:proofErr w:type="spellEnd"/>
+      <w:r>
+        <w:rPr>
+          <w:i/>
+          <w:sz w:val="28"/>
+          <w:lang w:val="en-US"/>
+        </w:rPr>
+        <w:t xml:space="preserve"> inner function which HAS replaced the React component life-cycle event handlers (Where you can 'attach' your event-handler functions). inner function, function defined inside the component function. </w:t>
+      </w:r>
+      <w:proofErr w:type="gramStart"/>
+      <w:r>
+        <w:rPr>
+          <w:i/>
+          <w:sz w:val="28"/>
+          <w:lang w:val="en-US"/>
+        </w:rPr>
+        <w:t>So</w:t>
+      </w:r>
+      <w:proofErr w:type="gramEnd"/>
+      <w:r>
+        <w:rPr>
+          <w:i/>
+          <w:sz w:val="28"/>
+          <w:lang w:val="en-US"/>
+        </w:rPr>
+        <w:t xml:space="preserve"> the visibility of the function is inside the outer function only.</w:t>
       </w:r>
     </w:p>
     <w:p>
@@ -1375,15 +1644,33 @@
           <w:sz w:val="28"/>
           <w:lang w:val="en-US"/>
         </w:rPr>
-        <w:t>- custom hooks</w:t>
-      </w:r>
-      <w:r>
-        <w:rPr>
-          <w:i/>
-          <w:sz w:val="28"/>
-          <w:lang w:val="en-US"/>
-        </w:rPr>
-        <w:t>,   like the ones in the second video:</w:t>
+        <w:t xml:space="preserve">- custom </w:t>
+      </w:r>
+      <w:proofErr w:type="gramStart"/>
+      <w:r>
+        <w:rPr>
+          <w:i/>
+          <w:sz w:val="28"/>
+          <w:lang w:val="en-US"/>
+        </w:rPr>
+        <w:t>hooks</w:t>
+      </w:r>
+      <w:r>
+        <w:rPr>
+          <w:i/>
+          <w:sz w:val="28"/>
+          <w:lang w:val="en-US"/>
+        </w:rPr>
+        <w:t xml:space="preserve">,   </w:t>
+      </w:r>
+      <w:proofErr w:type="gramEnd"/>
+      <w:r>
+        <w:rPr>
+          <w:i/>
+          <w:sz w:val="28"/>
+          <w:lang w:val="en-US"/>
+        </w:rPr>
+        <w:t>like the ones in the second video:</w:t>
       </w:r>
       <w:r>
         <w:rPr>
@@ -1409,26 +1696,46 @@
           <w:sz w:val="28"/>
           <w:lang w:val="en-US"/>
         </w:rPr>
-        <w:t xml:space="preserve">   useWindowWidth</w:t>
-      </w:r>
-    </w:p>
-    <w:p>
-      <w:pPr>
-        <w:spacing w:after="120" w:line="240" w:lineRule="auto"/>
-        <w:rPr>
-          <w:i/>
-          <w:sz w:val="28"/>
-          <w:lang w:val="en-US"/>
-        </w:rPr>
-      </w:pPr>
-      <w:r>
-        <w:rPr>
-          <w:i/>
-          <w:sz w:val="28"/>
-          <w:lang w:val="en-US"/>
-        </w:rPr>
-        <w:t xml:space="preserve">   useDocumentTitle</w:t>
-      </w:r>
+        <w:t xml:space="preserve">   </w:t>
+      </w:r>
+      <w:proofErr w:type="spellStart"/>
+      <w:r>
+        <w:rPr>
+          <w:i/>
+          <w:sz w:val="28"/>
+          <w:lang w:val="en-US"/>
+        </w:rPr>
+        <w:t>useWindowWidth</w:t>
+      </w:r>
+      <w:proofErr w:type="spellEnd"/>
+    </w:p>
+    <w:p>
+      <w:pPr>
+        <w:spacing w:after="120" w:line="240" w:lineRule="auto"/>
+        <w:rPr>
+          <w:i/>
+          <w:sz w:val="28"/>
+          <w:lang w:val="en-US"/>
+        </w:rPr>
+      </w:pPr>
+      <w:r>
+        <w:rPr>
+          <w:i/>
+          <w:sz w:val="28"/>
+          <w:lang w:val="en-US"/>
+        </w:rPr>
+        <w:t xml:space="preserve">   </w:t>
+      </w:r>
+      <w:proofErr w:type="spellStart"/>
+      <w:r>
+        <w:rPr>
+          <w:i/>
+          <w:sz w:val="28"/>
+          <w:lang w:val="en-US"/>
+        </w:rPr>
+        <w:t>useDocumentTitle</w:t>
+      </w:r>
+      <w:proofErr w:type="spellEnd"/>
     </w:p>
     <w:p>
       <w:pPr>
@@ -1561,35 +1868,71 @@
           <w:sz w:val="28"/>
           <w:lang w:val="en-US"/>
         </w:rPr>
-        <w:t>- What kind of project create-react-app creates? (npm start =&gt; dev time environment with Node server and e.g. React Dev tools)</w:t>
-      </w:r>
-    </w:p>
-    <w:p>
-      <w:pPr>
-        <w:spacing w:after="120" w:line="240" w:lineRule="auto"/>
-        <w:rPr>
-          <w:i/>
-          <w:sz w:val="28"/>
-          <w:lang w:val="en-US"/>
-        </w:rPr>
-      </w:pPr>
-    </w:p>
-    <w:p>
-      <w:pPr>
-        <w:spacing w:after="120" w:line="240" w:lineRule="auto"/>
-        <w:rPr>
-          <w:i/>
-          <w:sz w:val="28"/>
-          <w:lang w:val="en-US"/>
-        </w:rPr>
-      </w:pPr>
-      <w:r>
-        <w:rPr>
-          <w:i/>
-          <w:sz w:val="28"/>
-          <w:lang w:val="en-US"/>
-        </w:rPr>
-        <w:t>- What's the relatioship with the /public/index.html and the React app? How the React app starts and builds up the page?</w:t>
+        <w:t>- What kind of project create-react-app creates? (</w:t>
+      </w:r>
+      <w:proofErr w:type="spellStart"/>
+      <w:r>
+        <w:rPr>
+          <w:i/>
+          <w:sz w:val="28"/>
+          <w:lang w:val="en-US"/>
+        </w:rPr>
+        <w:t>npm</w:t>
+      </w:r>
+      <w:proofErr w:type="spellEnd"/>
+      <w:r>
+        <w:rPr>
+          <w:i/>
+          <w:sz w:val="28"/>
+          <w:lang w:val="en-US"/>
+        </w:rPr>
+        <w:t xml:space="preserve"> start =&gt; dev time environment with Node server and e.g. React Dev tools)</w:t>
+      </w:r>
+    </w:p>
+    <w:p>
+      <w:pPr>
+        <w:spacing w:after="120" w:line="240" w:lineRule="auto"/>
+        <w:rPr>
+          <w:i/>
+          <w:sz w:val="28"/>
+          <w:lang w:val="en-US"/>
+        </w:rPr>
+      </w:pPr>
+    </w:p>
+    <w:p>
+      <w:pPr>
+        <w:spacing w:after="120" w:line="240" w:lineRule="auto"/>
+        <w:rPr>
+          <w:i/>
+          <w:sz w:val="28"/>
+          <w:lang w:val="en-US"/>
+        </w:rPr>
+      </w:pPr>
+      <w:r>
+        <w:rPr>
+          <w:i/>
+          <w:sz w:val="28"/>
+          <w:lang w:val="en-US"/>
+        </w:rPr>
+        <w:t xml:space="preserve">- What's the </w:t>
+      </w:r>
+      <w:proofErr w:type="spellStart"/>
+      <w:r>
+        <w:rPr>
+          <w:i/>
+          <w:sz w:val="28"/>
+          <w:lang w:val="en-US"/>
+        </w:rPr>
+        <w:t>relatioship</w:t>
+      </w:r>
+      <w:proofErr w:type="spellEnd"/>
+      <w:r>
+        <w:rPr>
+          <w:i/>
+          <w:sz w:val="28"/>
+          <w:lang w:val="en-US"/>
+        </w:rPr>
+        <w:t xml:space="preserve"> with the /public/index.html and the React app? How the React app starts and builds up the page?</w:t>
       </w:r>
     </w:p>
     <w:p>
@@ -1635,7 +1978,79 @@
           <w:sz w:val="28"/>
           <w:lang w:val="en-US"/>
         </w:rPr>
-        <w:t xml:space="preserve">  (npm build =&gt;  /build folder with only few mashed up .html and .js (and needed .css plus other static files),  no Node anymore</w:t>
+        <w:t xml:space="preserve">  (</w:t>
+      </w:r>
+      <w:proofErr w:type="spellStart"/>
+      <w:r>
+        <w:rPr>
+          <w:i/>
+          <w:sz w:val="28"/>
+          <w:lang w:val="en-US"/>
+        </w:rPr>
+        <w:t>npm</w:t>
+      </w:r>
+      <w:proofErr w:type="spellEnd"/>
+      <w:r>
+        <w:rPr>
+          <w:i/>
+          <w:sz w:val="28"/>
+          <w:lang w:val="en-US"/>
+        </w:rPr>
+        <w:t xml:space="preserve"> build =</w:t>
+      </w:r>
+      <w:proofErr w:type="gramStart"/>
+      <w:r>
+        <w:rPr>
+          <w:i/>
+          <w:sz w:val="28"/>
+          <w:lang w:val="en-US"/>
+        </w:rPr>
+        <w:t>&gt;  /</w:t>
+      </w:r>
+      <w:proofErr w:type="gramEnd"/>
+      <w:r>
+        <w:rPr>
+          <w:i/>
+          <w:sz w:val="28"/>
+          <w:lang w:val="en-US"/>
+        </w:rPr>
+        <w:t>build folder with only few mashed up .html and .</w:t>
+      </w:r>
+      <w:proofErr w:type="spellStart"/>
+      <w:r>
+        <w:rPr>
+          <w:i/>
+          <w:sz w:val="28"/>
+          <w:lang w:val="en-US"/>
+        </w:rPr>
+        <w:t>js</w:t>
+      </w:r>
+      <w:proofErr w:type="spellEnd"/>
+      <w:r>
+        <w:rPr>
+          <w:i/>
+          <w:sz w:val="28"/>
+          <w:lang w:val="en-US"/>
+        </w:rPr>
+        <w:t xml:space="preserve"> (and needed .</w:t>
+      </w:r>
+      <w:proofErr w:type="spellStart"/>
+      <w:r>
+        <w:rPr>
+          <w:i/>
+          <w:sz w:val="28"/>
+          <w:lang w:val="en-US"/>
+        </w:rPr>
+        <w:t>css</w:t>
+      </w:r>
+      <w:proofErr w:type="spellEnd"/>
+      <w:r>
+        <w:rPr>
+          <w:i/>
+          <w:sz w:val="28"/>
+          <w:lang w:val="en-US"/>
+        </w:rPr>
+        <w:t xml:space="preserve"> plus other static files),  no Node anymore</w:t>
       </w:r>
       <w:r>
         <w:rPr>
@@ -1737,7 +2152,25 @@
           <w:sz w:val="28"/>
           <w:lang w:val="en-US"/>
         </w:rPr>
-        <w:t>- SPA in general. Single page which is changed based on user actions, by JS code, AJAX reqs/responses and react-router routing "going to a new View" with possible routing parameters.</w:t>
+        <w:t xml:space="preserve">- SPA in general. Single page which is changed based on user actions, by JS code, AJAX </w:t>
+      </w:r>
+      <w:proofErr w:type="spellStart"/>
+      <w:r>
+        <w:rPr>
+          <w:i/>
+          <w:sz w:val="28"/>
+          <w:lang w:val="en-US"/>
+        </w:rPr>
+        <w:t>reqs</w:t>
+      </w:r>
+      <w:proofErr w:type="spellEnd"/>
+      <w:r>
+        <w:rPr>
+          <w:i/>
+          <w:sz w:val="28"/>
+          <w:lang w:val="en-US"/>
+        </w:rPr>
+        <w:t>/responses and react-router routing "going to a new View" with possible routing parameters.</w:t>
       </w:r>
     </w:p>
     <w:p>
@@ -1930,8 +2363,19 @@
           <w:sz w:val="28"/>
           <w:lang w:val="en-US"/>
         </w:rPr>
-        <w:t>we can also send parameter data while going to another View, e.g. id:s</w:t>
-      </w:r>
+        <w:t xml:space="preserve">we can also send parameter data while going to another View, e.g. </w:t>
+      </w:r>
+      <w:proofErr w:type="spellStart"/>
+      <w:proofErr w:type="gramStart"/>
+      <w:r>
+        <w:rPr>
+          <w:sz w:val="28"/>
+          <w:lang w:val="en-US"/>
+        </w:rPr>
+        <w:t>id:s</w:t>
+      </w:r>
+      <w:proofErr w:type="spellEnd"/>
+      <w:proofErr w:type="gramEnd"/>
     </w:p>
     <w:p>
       <w:pPr>
@@ -2102,91 +2546,6 @@
     </w:p>
     <w:p>
       <w:pPr>
-        <w:rPr>
-          <w:b/>
-          <w:bCs/>
-          <w:i/>
-          <w:color w:val="FF0000"/>
-          <w:sz w:val="28"/>
-          <w:lang w:val="en-US"/>
-        </w:rPr>
-      </w:pPr>
-      <w:r>
-        <w:rPr>
-          <w:b/>
-          <w:bCs/>
-          <w:i/>
-          <w:color w:val="FF0000"/>
-          <w:sz w:val="28"/>
-          <w:lang w:val="en-US"/>
-        </w:rPr>
-        <w:br w:type="page"/>
-      </w:r>
-    </w:p>
-    <w:p>
-      <w:pPr>
-        <w:spacing w:after="120" w:line="240" w:lineRule="auto"/>
-        <w:rPr>
-          <w:b/>
-          <w:bCs/>
-          <w:i/>
-          <w:color w:val="FF0000"/>
-          <w:sz w:val="28"/>
-          <w:lang w:val="en-US"/>
-        </w:rPr>
-      </w:pPr>
-      <w:r>
-        <w:rPr>
-          <w:b/>
-          <w:bCs/>
-          <w:i/>
-          <w:color w:val="FF0000"/>
-          <w:sz w:val="28"/>
-          <w:lang w:val="en-US"/>
-        </w:rPr>
-        <w:lastRenderedPageBreak/>
-        <w:t>NOT TO EXAM THIS TIME</w:t>
-      </w:r>
-      <w:r>
-        <w:rPr>
-          <w:b/>
-          <w:bCs/>
-          <w:i/>
-          <w:color w:val="FF0000"/>
-          <w:sz w:val="28"/>
-          <w:lang w:val="en-US"/>
-        </w:rPr>
-        <w:t xml:space="preserve"> FROM THIS ON</w:t>
-      </w:r>
-    </w:p>
-    <w:p>
-      <w:pPr>
-        <w:spacing w:after="120" w:line="240" w:lineRule="auto"/>
-        <w:rPr>
-          <w:i/>
-          <w:sz w:val="28"/>
-          <w:lang w:val="en-US"/>
-        </w:rPr>
-      </w:pPr>
-      <w:r>
-        <w:rPr>
-          <w:i/>
-          <w:sz w:val="28"/>
-          <w:lang w:val="en-US"/>
-        </w:rPr>
-        <w:t>=====================</w:t>
-      </w:r>
-      <w:r>
-        <w:rPr>
-          <w:i/>
-          <w:sz w:val="28"/>
-          <w:lang w:val="en-US"/>
-        </w:rPr>
-        <w:t>============</w:t>
-      </w:r>
-    </w:p>
-    <w:p>
-      <w:pPr>
         <w:spacing w:after="120" w:line="240" w:lineRule="auto"/>
         <w:rPr>
           <w:b/>
@@ -2197,6 +2556,7 @@
           <w:lang w:val="en-US"/>
         </w:rPr>
       </w:pPr>
+      <w:proofErr w:type="spellStart"/>
       <w:r>
         <w:rPr>
           <w:b/>
@@ -2208,55 +2568,244 @@
         </w:rPr>
         <w:t>LocalStorage</w:t>
       </w:r>
-    </w:p>
-    <w:p>
-      <w:pPr>
-        <w:spacing w:after="120" w:line="240" w:lineRule="auto"/>
-        <w:rPr>
-          <w:i/>
-          <w:sz w:val="28"/>
-          <w:lang w:val="en-US"/>
-        </w:rPr>
-      </w:pPr>
-      <w:r>
-        <w:rPr>
-          <w:i/>
-          <w:sz w:val="28"/>
-          <w:lang w:val="en-US"/>
-        </w:rPr>
-        <w:t>Browser</w:t>
-      </w:r>
-      <w:r>
-        <w:rPr>
-          <w:i/>
-          <w:sz w:val="28"/>
-          <w:lang w:val="en-US"/>
-        </w:rPr>
-        <w:t>s are</w:t>
-      </w:r>
-      <w:r>
-        <w:rPr>
-          <w:i/>
-          <w:sz w:val="28"/>
-          <w:lang w:val="en-US"/>
-        </w:rPr>
-        <w:t xml:space="preserve"> able to save text files to the computer’s disk and open them</w:t>
-      </w:r>
-      <w:r>
-        <w:rPr>
-          <w:i/>
-          <w:sz w:val="28"/>
-          <w:lang w:val="en-US"/>
-        </w:rPr>
-        <w:t xml:space="preserve"> with a key/name</w:t>
-      </w:r>
-      <w:r>
-        <w:rPr>
-          <w:i/>
-          <w:sz w:val="28"/>
-          <w:lang w:val="en-US"/>
-        </w:rPr>
-        <w:t xml:space="preserve"> e.g. days later. If objects stringified as JSON we can even persist (data) objects.</w:t>
+      <w:proofErr w:type="spellEnd"/>
+    </w:p>
+    <w:p>
+      <w:pPr>
+        <w:spacing w:after="120" w:line="240" w:lineRule="auto"/>
+        <w:rPr>
+          <w:i/>
+          <w:sz w:val="28"/>
+          <w:lang w:val="en-US"/>
+        </w:rPr>
+      </w:pPr>
+      <w:r>
+        <w:rPr>
+          <w:i/>
+          <w:sz w:val="28"/>
+          <w:lang w:val="en-US"/>
+        </w:rPr>
+        <w:t xml:space="preserve">Browsers are able to save text files to the computer’s disk and open them with a key/name e.g. days later. If objects </w:t>
+      </w:r>
+      <w:proofErr w:type="spellStart"/>
+      <w:r>
+        <w:rPr>
+          <w:i/>
+          <w:sz w:val="28"/>
+          <w:lang w:val="en-US"/>
+        </w:rPr>
+        <w:t>stringified</w:t>
+      </w:r>
+      <w:proofErr w:type="spellEnd"/>
+      <w:r>
+        <w:rPr>
+          <w:i/>
+          <w:sz w:val="28"/>
+          <w:lang w:val="en-US"/>
+        </w:rPr>
+        <w:t xml:space="preserve"> as JSON we can even persist (data) objects.</w:t>
+      </w:r>
+    </w:p>
+    <w:p>
+      <w:pPr>
+        <w:spacing w:after="120" w:line="240" w:lineRule="auto"/>
+        <w:rPr>
+          <w:b/>
+          <w:bCs/>
+          <w:iCs/>
+          <w:sz w:val="36"/>
+          <w:szCs w:val="36"/>
+          <w:lang w:val="en-US"/>
+        </w:rPr>
+      </w:pPr>
+      <w:r>
+        <w:rPr>
+          <w:b/>
+          <w:bCs/>
+          <w:iCs/>
+          <w:sz w:val="36"/>
+          <w:szCs w:val="36"/>
+          <w:lang w:val="en-US"/>
+        </w:rPr>
+        <w:t xml:space="preserve">Full-stack open 202X, the reading list </w:t>
+      </w:r>
+    </w:p>
+    <w:p>
+      <w:pPr>
+        <w:spacing w:after="120" w:line="240" w:lineRule="auto"/>
+        <w:rPr>
+          <w:i/>
+          <w:sz w:val="28"/>
+          <w:lang w:val="en-US"/>
+        </w:rPr>
+      </w:pPr>
+      <w:r>
+        <w:rPr>
+          <w:i/>
+          <w:sz w:val="28"/>
+          <w:lang w:val="en-US"/>
+        </w:rPr>
+        <w:lastRenderedPageBreak/>
+        <w:t xml:space="preserve">- </w:t>
+      </w:r>
+      <w:r>
+        <w:rPr>
+          <w:i/>
+          <w:sz w:val="28"/>
+          <w:lang w:val="en-US"/>
+        </w:rPr>
+        <w:t>has now the green parts that are i</w:t>
+      </w:r>
+      <w:r>
+        <w:rPr>
+          <w:i/>
+          <w:sz w:val="28"/>
+          <w:lang w:val="en-US"/>
+        </w:rPr>
+        <w:t>nteresting from Frontend learning point of view!</w:t>
+      </w:r>
+    </w:p>
+    <w:p>
+      <w:pPr>
+        <w:spacing w:after="120" w:line="240" w:lineRule="auto"/>
+        <w:rPr>
+          <w:i/>
+          <w:sz w:val="28"/>
+          <w:lang w:val="en-US"/>
+        </w:rPr>
+      </w:pPr>
+      <w:r>
+        <w:rPr>
+          <w:b/>
+          <w:bCs/>
+          <w:i/>
+          <w:color w:val="FF0000"/>
+          <w:sz w:val="28"/>
+          <w:lang w:val="en-US"/>
+        </w:rPr>
+        <w:t xml:space="preserve">- See the </w:t>
+      </w:r>
+      <w:proofErr w:type="spellStart"/>
+      <w:r>
+        <w:rPr>
+          <w:b/>
+          <w:bCs/>
+          <w:i/>
+          <w:color w:val="FF0000"/>
+          <w:sz w:val="28"/>
+          <w:lang w:val="en-US"/>
+        </w:rPr>
+        <w:t>docs_backend_design</w:t>
+      </w:r>
+      <w:proofErr w:type="spellEnd"/>
+      <w:r>
+        <w:rPr>
+          <w:b/>
+          <w:bCs/>
+          <w:i/>
+          <w:color w:val="FF0000"/>
+          <w:sz w:val="28"/>
+          <w:lang w:val="en-US"/>
+        </w:rPr>
+        <w:t xml:space="preserve"> repo, thank you!</w:t>
+      </w:r>
+    </w:p>
+    <w:p>
+      <w:pPr>
+        <w:spacing w:after="120" w:line="240" w:lineRule="auto"/>
+        <w:rPr>
+          <w:b/>
+          <w:bCs/>
+          <w:i/>
+          <w:color w:val="FF0000"/>
+          <w:sz w:val="28"/>
+          <w:lang w:val="en-US"/>
+        </w:rPr>
+      </w:pPr>
+    </w:p>
+    <w:p>
+      <w:pPr>
+        <w:rPr>
+          <w:b/>
+          <w:bCs/>
+          <w:i/>
+          <w:color w:val="FF0000"/>
+          <w:sz w:val="28"/>
+          <w:lang w:val="en-US"/>
+        </w:rPr>
+      </w:pPr>
+      <w:r>
+        <w:rPr>
+          <w:b/>
+          <w:bCs/>
+          <w:i/>
+          <w:color w:val="FF0000"/>
+          <w:sz w:val="28"/>
+          <w:lang w:val="en-US"/>
+        </w:rPr>
+        <w:br w:type="page"/>
+      </w:r>
+    </w:p>
+    <w:p>
+      <w:pPr>
+        <w:spacing w:after="120" w:line="240" w:lineRule="auto"/>
+        <w:rPr>
+          <w:b/>
+          <w:bCs/>
+          <w:i/>
+          <w:color w:val="FF0000"/>
+          <w:sz w:val="28"/>
+          <w:lang w:val="en-US"/>
+        </w:rPr>
+      </w:pPr>
+      <w:r>
+        <w:rPr>
+          <w:b/>
+          <w:bCs/>
+          <w:i/>
+          <w:color w:val="FF0000"/>
+          <w:sz w:val="28"/>
+          <w:lang w:val="en-US"/>
+        </w:rPr>
+        <w:lastRenderedPageBreak/>
+        <w:t>NOT TO EXAM THIS TIME</w:t>
+      </w:r>
+      <w:r>
+        <w:rPr>
+          <w:b/>
+          <w:bCs/>
+          <w:i/>
+          <w:color w:val="FF0000"/>
+          <w:sz w:val="28"/>
+          <w:lang w:val="en-US"/>
+        </w:rPr>
+        <w:t xml:space="preserve"> FROM THIS ON</w:t>
+      </w:r>
+    </w:p>
+    <w:p>
+      <w:pPr>
+        <w:spacing w:after="120" w:line="240" w:lineRule="auto"/>
+        <w:rPr>
+          <w:i/>
+          <w:sz w:val="28"/>
+          <w:lang w:val="en-US"/>
+        </w:rPr>
+      </w:pPr>
+      <w:r>
+        <w:rPr>
+          <w:i/>
+          <w:sz w:val="28"/>
+          <w:lang w:val="en-US"/>
+        </w:rPr>
+        <w:t>=====================</w:t>
+      </w:r>
+      <w:r>
+        <w:rPr>
+          <w:i/>
+          <w:sz w:val="28"/>
+          <w:lang w:val="en-US"/>
+        </w:rPr>
+        <w:t>============</w:t>
       </w:r>
     </w:p>
     <w:p>
@@ -2350,7 +2899,23 @@
           <w:sz w:val="28"/>
           <w:lang w:val="en-US"/>
         </w:rPr>
-        <w:t xml:space="preserve"> data model temporarily kept in browser memory</w:t>
+        <w:t xml:space="preserve"> data </w:t>
+      </w:r>
+      <w:proofErr w:type="gramStart"/>
+      <w:r>
+        <w:rPr>
+          <w:sz w:val="28"/>
+          <w:lang w:val="en-US"/>
+        </w:rPr>
+        <w:t>model</w:t>
+      </w:r>
+      <w:proofErr w:type="gramEnd"/>
+      <w:r>
+        <w:rPr>
+          <w:sz w:val="28"/>
+          <w:lang w:val="en-US"/>
+        </w:rPr>
+        <w:t xml:space="preserve"> temporarily kept in browser memory</w:t>
       </w:r>
       <w:r>
         <w:rPr>
@@ -2524,7 +3089,18 @@
           <w:sz w:val="28"/>
           <w:lang w:val="en-US"/>
         </w:rPr>
-        <w:t>situation now in 5/2021?</w:t>
+        <w:t>situation now in 5/</w:t>
+      </w:r>
+      <w:proofErr w:type="gramStart"/>
+      <w:r>
+        <w:rPr>
+          <w:b/>
+          <w:bCs/>
+          <w:color w:val="FF0000"/>
+          <w:sz w:val="28"/>
+          <w:lang w:val="en-US"/>
+        </w:rPr>
+        <w:t>2021?</w:t>
       </w:r>
       <w:r>
         <w:rPr>
@@ -2533,7 +3109,17 @@
           <w:szCs w:val="10"/>
           <w:lang w:val="en-US"/>
         </w:rPr>
-        <w:t xml:space="preserve">. </w:t>
+        <w:t>.</w:t>
+      </w:r>
+      <w:proofErr w:type="gramEnd"/>
+      <w:r>
+        <w:rPr>
+          <w:b/>
+          <w:sz w:val="10"/>
+          <w:szCs w:val="10"/>
+          <w:lang w:val="en-US"/>
+        </w:rPr>
+        <w:t xml:space="preserve"> </w:t>
       </w:r>
     </w:p>
     <w:p>
@@ -2754,7 +3340,7 @@
 </file>
 
 <file path=word/numbering.xml><?xml version="1.0" encoding="utf-8"?>
-<w:numbering xmlns:wpc="http://schemas.microsoft.com/office/word/2010/wordprocessingCanvas" xmlns:cx="http://schemas.microsoft.com/office/drawing/2014/chartex" xmlns:cx1="http://schemas.microsoft.com/office/drawing/2015/9/8/chartex" xmlns:cx2="http://schemas.microsoft.com/office/drawing/2015/10/21/chartex" xmlns:cx3="http://schemas.microsoft.com/office/drawing/2016/5/9/chartex" xmlns:cx4="http://schemas.microsoft.com/office/drawing/2016/5/10/chartex" xmlns:cx5="http://schemas.microsoft.com/office/drawing/2016/5/11/chartex" xmlns:cx6="http://schemas.microsoft.com/office/drawing/2016/5/12/chartex" xmlns:cx7="http://schemas.microsoft.com/office/drawing/2016/5/13/chartex" xmlns:cx8="http://schemas.microsoft.com/office/drawing/2016/5/14/chartex" xmlns:mc="http://schemas.openxmlformats.org/markup-compatibility/2006" xmlns:aink="http://schemas.microsoft.com/office/drawing/2016/ink" xmlns:am3d="http://schemas.microsoft.com/office/drawing/2017/model3d" xmlns:o="urn:schemas-microsoft-com:office:office" xmlns:r="http://schemas.openxmlformats.org/officeDocument/2006/relationships" xmlns:m="http://schemas.openxmlformats.org/officeDocument/2006/math" xmlns:v="urn:schemas-microsoft-com:vml" xmlns:wp14="http://schemas.microsoft.com/office/word/2010/wordprocessingDrawing" xmlns:wp="http://schemas.openxmlformats.org/drawingml/2006/wordprocessingDrawing" xmlns:w10="urn:schemas-microsoft-com:office:word" xmlns:w="http://schemas.openxmlformats.org/wordprocessingml/2006/main" xmlns:w14="http://schemas.microsoft.com/office/word/2010/wordml" xmlns:w15="http://schemas.microsoft.com/office/word/2012/wordml" xmlns:w16cex="http://schemas.microsoft.com/office/word/2018/wordml/cex" xmlns:w16cid="http://schemas.microsoft.com/office/word/2016/wordml/cid" xmlns:w16="http://schemas.microsoft.com/office/word/2018/wordml" xmlns:w16sdtdh="http://schemas.microsoft.com/office/word/2020/wordml/sdtdatahash" xmlns:w16se="http://schemas.microsoft.com/office/word/2015/wordml/symex" xmlns:wpg="http://schemas.microsoft.com/office/word/2010/wordprocessingGroup" xmlns:wpi="http://schemas.microsoft.com/office/word/2010/wordprocessingInk" xmlns:wne="http://schemas.microsoft.com/office/word/2006/wordml" xmlns:wps="http://schemas.microsoft.com/office/word/2010/wordprocessingShape" mc:Ignorable="w14 w15 w16se w16cid w16 w16cex w16sdtdh wp14">
+<w:numbering xmlns:wpc="http://schemas.microsoft.com/office/word/2010/wordprocessingCanvas" xmlns:cx="http://schemas.microsoft.com/office/drawing/2014/chartex" xmlns:cx1="http://schemas.microsoft.com/office/drawing/2015/9/8/chartex" xmlns:cx2="http://schemas.microsoft.com/office/drawing/2015/10/21/chartex" xmlns:cx3="http://schemas.microsoft.com/office/drawing/2016/5/9/chartex" xmlns:cx4="http://schemas.microsoft.com/office/drawing/2016/5/10/chartex" xmlns:cx5="http://schemas.microsoft.com/office/drawing/2016/5/11/chartex" xmlns:cx6="http://schemas.microsoft.com/office/drawing/2016/5/12/chartex" xmlns:cx7="http://schemas.microsoft.com/office/drawing/2016/5/13/chartex" xmlns:cx8="http://schemas.microsoft.com/office/drawing/2016/5/14/chartex" xmlns:mc="http://schemas.openxmlformats.org/markup-compatibility/2006" xmlns:aink="http://schemas.microsoft.com/office/drawing/2016/ink" xmlns:am3d="http://schemas.microsoft.com/office/drawing/2017/model3d" xmlns:o="urn:schemas-microsoft-com:office:office" xmlns:r="http://schemas.openxmlformats.org/officeDocument/2006/relationships" xmlns:m="http://schemas.openxmlformats.org/officeDocument/2006/math" xmlns:v="urn:schemas-microsoft-com:vml" xmlns:wp14="http://schemas.microsoft.com/office/word/2010/wordprocessingDrawing" xmlns:wp="http://schemas.openxmlformats.org/drawingml/2006/wordprocessingDrawing" xmlns:w10="urn:schemas-microsoft-com:office:word" xmlns:w="http://schemas.openxmlformats.org/wordprocessingml/2006/main" xmlns:w14="http://schemas.microsoft.com/office/word/2010/wordml" xmlns:w15="http://schemas.microsoft.com/office/word/2012/wordml" xmlns:w16cid="http://schemas.microsoft.com/office/word/2016/wordml/cid" xmlns:w16se="http://schemas.microsoft.com/office/word/2015/wordml/symex" xmlns:wpg="http://schemas.microsoft.com/office/word/2010/wordprocessingGroup" xmlns:wpi="http://schemas.microsoft.com/office/word/2010/wordprocessingInk" xmlns:wne="http://schemas.microsoft.com/office/word/2006/wordml" xmlns:wps="http://schemas.microsoft.com/office/word/2010/wordprocessingShape" mc:Ignorable="w14 w15 w16se w16cid wp14">
   <w:abstractNum w:abstractNumId="0" w15:restartNumberingAfterBreak="0">
     <w:nsid w:val="08403A68"/>
     <w:multiLevelType w:val="hybridMultilevel"/>
@@ -4097,7 +4683,7 @@
 </file>
 
 <file path=word/styles.xml><?xml version="1.0" encoding="utf-8"?>
-<w:styles xmlns:mc="http://schemas.openxmlformats.org/markup-compatibility/2006" xmlns:r="http://schemas.openxmlformats.org/officeDocument/2006/relationships" xmlns:w="http://schemas.openxmlformats.org/wordprocessingml/2006/main" xmlns:w14="http://schemas.microsoft.com/office/word/2010/wordml" xmlns:w15="http://schemas.microsoft.com/office/word/2012/wordml" xmlns:w16cex="http://schemas.microsoft.com/office/word/2018/wordml/cex" xmlns:w16cid="http://schemas.microsoft.com/office/word/2016/wordml/cid" xmlns:w16="http://schemas.microsoft.com/office/word/2018/wordml" xmlns:w16sdtdh="http://schemas.microsoft.com/office/word/2020/wordml/sdtdatahash" xmlns:w16se="http://schemas.microsoft.com/office/word/2015/wordml/symex" mc:Ignorable="w14 w15 w16se w16cid w16 w16cex w16sdtdh">
+<w:styles xmlns:mc="http://schemas.openxmlformats.org/markup-compatibility/2006" xmlns:r="http://schemas.openxmlformats.org/officeDocument/2006/relationships" xmlns:w="http://schemas.openxmlformats.org/wordprocessingml/2006/main" xmlns:w14="http://schemas.microsoft.com/office/word/2010/wordml" xmlns:w15="http://schemas.microsoft.com/office/word/2012/wordml" xmlns:w16cid="http://schemas.microsoft.com/office/word/2016/wordml/cid" xmlns:w16se="http://schemas.microsoft.com/office/word/2015/wordml/symex" mc:Ignorable="w14 w15 w16se w16cid">
   <w:docDefaults>
     <w:rPrDefault>
       <w:rPr>
@@ -4113,7 +4699,7 @@
       </w:pPr>
     </w:pPrDefault>
   </w:docDefaults>
-  <w:latentStyles w:defLockedState="0" w:defUIPriority="99" w:defSemiHidden="0" w:defUnhideWhenUsed="0" w:defQFormat="0" w:count="376">
+  <w:latentStyles w:defLockedState="0" w:defUIPriority="99" w:defSemiHidden="0" w:defUnhideWhenUsed="0" w:defQFormat="0" w:count="375">
     <w:lsdException w:name="Normal" w:uiPriority="0" w:qFormat="1"/>
     <w:lsdException w:name="heading 1" w:uiPriority="9" w:qFormat="1"/>
     <w:lsdException w:name="heading 2" w:semiHidden="1" w:uiPriority="9" w:unhideWhenUsed="1" w:qFormat="1"/>
@@ -4489,7 +5075,6 @@
     <w:lsdException w:name="Smart Hyperlink" w:semiHidden="1" w:unhideWhenUsed="1"/>
     <w:lsdException w:name="Hashtag" w:semiHidden="1" w:unhideWhenUsed="1"/>
     <w:lsdException w:name="Unresolved Mention" w:semiHidden="1" w:unhideWhenUsed="1"/>
-    <w:lsdException w:name="Smart Link" w:semiHidden="1" w:unhideWhenUsed="1"/>
   </w:latentStyles>
   <w:style w:type="paragraph" w:default="1" w:styleId="Normal">
     <w:name w:val="Normal"/>

</xml_diff>